<commit_message>
Plus one example in report
</commit_message>
<xml_diff>
--- a/lab_07/Пересторонин_7.docx
+++ b/lab_07/Пересторонин_7.docx
@@ -57,11 +57,11 @@
                   <wp:effectExtent l="0" t="0" r="0" b="0"/>
                   <wp:wrapTight wrapText="bothSides">
                     <wp:wrapPolygon edited="0">
-                      <wp:start x="-1561" y="0"/>
-                      <wp:lineTo x="-1561" y="19750"/>
-                      <wp:lineTo x="21179" y="19750"/>
-                      <wp:lineTo x="21179" y="0"/>
-                      <wp:lineTo x="-1561" y="0"/>
+                      <wp:start x="-1679" y="0"/>
+                      <wp:lineTo x="-1679" y="19630"/>
+                      <wp:lineTo x="21168" y="19630"/>
+                      <wp:lineTo x="21168" y="0"/>
+                      <wp:lineTo x="-1679" y="0"/>
                     </wp:wrapPolygon>
                   </wp:wrapTight>
                   <wp:docPr id="1" name="Рисунок 2" descr="Gerb-BMSTU_01"/>
@@ -3531,31 +3531,7 @@
           <w:szCs w:val="28"/>
           <w:highlight w:val="white"/>
         </w:rPr>
-        <w:t xml:space="preserve">Так же Д.Коэн и А.Сазерленд предложили </w:t>
-      </w:r>
-      <w:r>
-        <w:rPr>
-          <w:rFonts w:cs="Calibri" w:ascii="Times New Roman" w:hAnsi="Times New Roman"/>
-          <w:i w:val="false"/>
-          <w:iCs w:val="false"/>
-          <w:color w:val="222222"/>
-          <w:sz w:val="28"/>
-          <w:szCs w:val="28"/>
-          <w:highlight w:val="white"/>
-        </w:rPr>
-        <w:t>следующий формат хранения информации о расположении вершины относительно окна</w:t>
-      </w:r>
-      <w:r>
-        <w:rPr>
-          <w:rFonts w:cs="Calibri" w:ascii="Times New Roman" w:hAnsi="Times New Roman"/>
-          <w:i w:val="false"/>
-          <w:iCs w:val="false"/>
-          <w:color w:val="222222"/>
-          <w:sz w:val="28"/>
-          <w:szCs w:val="28"/>
-          <w:highlight w:val="white"/>
-        </w:rPr>
-        <w:t>.</w:t>
+        <w:t>Так же Д.Коэн и А.Сазерленд предложили следующий формат хранения информации о расположении вершины относительно окна.</w:t>
       </w:r>
     </w:p>
     <w:p>
@@ -13626,6 +13602,684 @@
       </w:pPr>
       <w:r>
         <w:rPr/>
+      </w:r>
+    </w:p>
+    <w:p>
+      <w:pPr>
+        <w:pStyle w:val="Normal"/>
+        <w:bidi w:val="0"/>
+        <w:jc w:val="left"/>
+        <w:rPr/>
+      </w:pPr>
+      <w:r>
+        <w:rPr/>
+      </w:r>
+    </w:p>
+    <w:p>
+      <w:pPr>
+        <w:pStyle w:val="Normal"/>
+        <w:bidi w:val="0"/>
+        <w:jc w:val="left"/>
+        <w:rPr/>
+      </w:pPr>
+      <w:r>
+        <w:rPr/>
+      </w:r>
+    </w:p>
+    <w:p>
+      <w:pPr>
+        <w:pStyle w:val="Normal"/>
+        <w:bidi w:val="0"/>
+        <w:jc w:val="left"/>
+        <w:rPr/>
+      </w:pPr>
+      <w:r>
+        <w:rPr/>
+      </w:r>
+    </w:p>
+    <w:p>
+      <w:pPr>
+        <w:pStyle w:val="Normal"/>
+        <w:bidi w:val="0"/>
+        <w:jc w:val="left"/>
+        <w:rPr/>
+      </w:pPr>
+      <w:r>
+        <w:rPr/>
+      </w:r>
+    </w:p>
+    <w:p>
+      <w:pPr>
+        <w:pStyle w:val="Normal"/>
+        <w:bidi w:val="0"/>
+        <w:jc w:val="left"/>
+        <w:rPr/>
+      </w:pPr>
+      <w:r>
+        <w:rPr/>
+      </w:r>
+    </w:p>
+    <w:p>
+      <w:pPr>
+        <w:pStyle w:val="Normal"/>
+        <w:bidi w:val="0"/>
+        <w:jc w:val="left"/>
+        <w:rPr/>
+      </w:pPr>
+      <w:r>
+        <w:rPr/>
+      </w:r>
+    </w:p>
+    <w:p>
+      <w:pPr>
+        <w:pStyle w:val="Normal"/>
+        <w:bidi w:val="0"/>
+        <w:jc w:val="left"/>
+        <w:rPr/>
+      </w:pPr>
+      <w:r>
+        <w:rPr/>
+      </w:r>
+    </w:p>
+    <w:p>
+      <w:pPr>
+        <w:pStyle w:val="Normal"/>
+        <w:bidi w:val="0"/>
+        <w:jc w:val="left"/>
+        <w:rPr/>
+      </w:pPr>
+      <w:r>
+        <w:rPr/>
+      </w:r>
+    </w:p>
+    <w:p>
+      <w:pPr>
+        <w:pStyle w:val="Normal"/>
+        <w:bidi w:val="0"/>
+        <w:jc w:val="left"/>
+        <w:rPr/>
+      </w:pPr>
+      <w:r>
+        <w:rPr/>
+      </w:r>
+    </w:p>
+    <w:p>
+      <w:pPr>
+        <w:pStyle w:val="Normal"/>
+        <w:bidi w:val="0"/>
+        <w:jc w:val="left"/>
+        <w:rPr/>
+      </w:pPr>
+      <w:r>
+        <w:rPr/>
+      </w:r>
+    </w:p>
+    <w:p>
+      <w:pPr>
+        <w:pStyle w:val="Normal"/>
+        <w:bidi w:val="0"/>
+        <w:jc w:val="left"/>
+        <w:rPr/>
+      </w:pPr>
+      <w:r>
+        <w:rPr/>
+      </w:r>
+    </w:p>
+    <w:p>
+      <w:pPr>
+        <w:pStyle w:val="Normal"/>
+        <w:bidi w:val="0"/>
+        <w:jc w:val="left"/>
+        <w:rPr/>
+      </w:pPr>
+      <w:r>
+        <w:rPr/>
+      </w:r>
+    </w:p>
+    <w:p>
+      <w:pPr>
+        <w:pStyle w:val="Normal"/>
+        <w:bidi w:val="0"/>
+        <w:jc w:val="left"/>
+        <w:rPr/>
+      </w:pPr>
+      <w:r>
+        <w:rPr/>
+      </w:r>
+    </w:p>
+    <w:p>
+      <w:pPr>
+        <w:pStyle w:val="Normal"/>
+        <w:bidi w:val="0"/>
+        <w:jc w:val="left"/>
+        <w:rPr/>
+      </w:pPr>
+      <w:r>
+        <w:rPr/>
+      </w:r>
+    </w:p>
+    <w:p>
+      <w:pPr>
+        <w:pStyle w:val="Normal"/>
+        <w:bidi w:val="0"/>
+        <w:jc w:val="left"/>
+        <w:rPr/>
+      </w:pPr>
+      <w:r>
+        <w:rPr/>
+      </w:r>
+    </w:p>
+    <w:p>
+      <w:pPr>
+        <w:pStyle w:val="Normal"/>
+        <w:bidi w:val="0"/>
+        <w:jc w:val="left"/>
+        <w:rPr/>
+      </w:pPr>
+      <w:r>
+        <w:rPr/>
+      </w:r>
+    </w:p>
+    <w:p>
+      <w:pPr>
+        <w:pStyle w:val="Normal"/>
+        <w:bidi w:val="0"/>
+        <w:jc w:val="left"/>
+        <w:rPr>
+          <w:sz w:val="32"/>
+          <w:szCs w:val="24"/>
+        </w:rPr>
+      </w:pPr>
+      <w:r>
+        <w:rPr>
+          <w:sz w:val="32"/>
+          <w:szCs w:val="24"/>
+        </w:rPr>
+        <w:t>Отрезок проходит вдоль границы отсекателя:</w:t>
+      </w:r>
+    </w:p>
+    <w:p>
+      <w:pPr>
+        <w:pStyle w:val="Normal"/>
+        <w:bidi w:val="0"/>
+        <w:jc w:val="left"/>
+        <w:rPr>
+          <w:sz w:val="28"/>
+          <w:szCs w:val="24"/>
+        </w:rPr>
+      </w:pPr>
+      <w:r>
+        <w:rPr>
+          <w:sz w:val="28"/>
+          <w:szCs w:val="24"/>
+        </w:rPr>
+        <w:t>До:</w:t>
+      </w:r>
+    </w:p>
+    <w:p>
+      <w:pPr>
+        <w:pStyle w:val="Normal"/>
+        <w:bidi w:val="0"/>
+        <w:jc w:val="left"/>
+        <w:rPr>
+          <w:sz w:val="28"/>
+          <w:szCs w:val="24"/>
+        </w:rPr>
+      </w:pPr>
+      <w:r>
+        <w:rPr>
+          <w:sz w:val="28"/>
+          <w:szCs w:val="24"/>
+        </w:rPr>
+        <w:drawing>
+          <wp:anchor behindDoc="0" distT="0" distB="0" distL="0" distR="0" simplePos="0" locked="0" layoutInCell="1" allowOverlap="1" relativeHeight="9">
+            <wp:simplePos x="0" y="0"/>
+            <wp:positionH relativeFrom="column">
+              <wp:posOffset>954405</wp:posOffset>
+            </wp:positionH>
+            <wp:positionV relativeFrom="paragraph">
+              <wp:posOffset>254635</wp:posOffset>
+            </wp:positionV>
+            <wp:extent cx="4448175" cy="3211830"/>
+            <wp:effectExtent l="0" t="0" r="0" b="0"/>
+            <wp:wrapSquare wrapText="largest"/>
+            <wp:docPr id="8" name="Image4" descr=""/>
+            <wp:cNvGraphicFramePr>
+              <a:graphicFrameLocks xmlns:a="http://schemas.openxmlformats.org/drawingml/2006/main" noChangeAspect="1"/>
+            </wp:cNvGraphicFramePr>
+            <a:graphic xmlns:a="http://schemas.openxmlformats.org/drawingml/2006/main">
+              <a:graphicData uri="http://schemas.openxmlformats.org/drawingml/2006/picture">
+                <pic:pic xmlns:pic="http://schemas.openxmlformats.org/drawingml/2006/picture">
+                  <pic:nvPicPr>
+                    <pic:cNvPr id="8" name="Image4" descr=""/>
+                    <pic:cNvPicPr>
+                      <a:picLocks noChangeAspect="1" noChangeArrowheads="1"/>
+                    </pic:cNvPicPr>
+                  </pic:nvPicPr>
+                  <pic:blipFill>
+                    <a:blip r:embed="rId9"/>
+                    <a:stretch>
+                      <a:fillRect/>
+                    </a:stretch>
+                  </pic:blipFill>
+                  <pic:spPr bwMode="auto">
+                    <a:xfrm>
+                      <a:off x="0" y="0"/>
+                      <a:ext cx="4448175" cy="3211830"/>
+                    </a:xfrm>
+                    <a:prstGeom prst="rect">
+                      <a:avLst/>
+                    </a:prstGeom>
+                  </pic:spPr>
+                </pic:pic>
+              </a:graphicData>
+            </a:graphic>
+          </wp:anchor>
+        </w:drawing>
+      </w:r>
+    </w:p>
+    <w:p>
+      <w:pPr>
+        <w:pStyle w:val="Normal"/>
+        <w:bidi w:val="0"/>
+        <w:jc w:val="left"/>
+        <w:rPr>
+          <w:sz w:val="28"/>
+          <w:szCs w:val="24"/>
+        </w:rPr>
+      </w:pPr>
+      <w:r>
+        <w:rPr>
+          <w:sz w:val="28"/>
+          <w:szCs w:val="24"/>
+        </w:rPr>
+      </w:r>
+    </w:p>
+    <w:p>
+      <w:pPr>
+        <w:pStyle w:val="Normal"/>
+        <w:bidi w:val="0"/>
+        <w:jc w:val="left"/>
+        <w:rPr>
+          <w:sz w:val="28"/>
+          <w:szCs w:val="24"/>
+        </w:rPr>
+      </w:pPr>
+      <w:r>
+        <w:rPr>
+          <w:sz w:val="28"/>
+          <w:szCs w:val="24"/>
+        </w:rPr>
+      </w:r>
+    </w:p>
+    <w:p>
+      <w:pPr>
+        <w:pStyle w:val="Normal"/>
+        <w:bidi w:val="0"/>
+        <w:jc w:val="left"/>
+        <w:rPr>
+          <w:sz w:val="28"/>
+          <w:szCs w:val="24"/>
+        </w:rPr>
+      </w:pPr>
+      <w:r>
+        <w:rPr>
+          <w:sz w:val="28"/>
+          <w:szCs w:val="24"/>
+        </w:rPr>
+      </w:r>
+    </w:p>
+    <w:p>
+      <w:pPr>
+        <w:pStyle w:val="Normal"/>
+        <w:bidi w:val="0"/>
+        <w:jc w:val="left"/>
+        <w:rPr>
+          <w:sz w:val="28"/>
+          <w:szCs w:val="24"/>
+        </w:rPr>
+      </w:pPr>
+      <w:r>
+        <w:rPr>
+          <w:sz w:val="28"/>
+          <w:szCs w:val="24"/>
+        </w:rPr>
+      </w:r>
+    </w:p>
+    <w:p>
+      <w:pPr>
+        <w:pStyle w:val="Normal"/>
+        <w:bidi w:val="0"/>
+        <w:jc w:val="left"/>
+        <w:rPr>
+          <w:sz w:val="28"/>
+          <w:szCs w:val="24"/>
+        </w:rPr>
+      </w:pPr>
+      <w:r>
+        <w:rPr>
+          <w:sz w:val="28"/>
+          <w:szCs w:val="24"/>
+        </w:rPr>
+      </w:r>
+    </w:p>
+    <w:p>
+      <w:pPr>
+        <w:pStyle w:val="Normal"/>
+        <w:bidi w:val="0"/>
+        <w:jc w:val="left"/>
+        <w:rPr>
+          <w:sz w:val="28"/>
+          <w:szCs w:val="24"/>
+        </w:rPr>
+      </w:pPr>
+      <w:r>
+        <w:rPr>
+          <w:sz w:val="28"/>
+          <w:szCs w:val="24"/>
+        </w:rPr>
+      </w:r>
+    </w:p>
+    <w:p>
+      <w:pPr>
+        <w:pStyle w:val="Normal"/>
+        <w:bidi w:val="0"/>
+        <w:jc w:val="left"/>
+        <w:rPr>
+          <w:sz w:val="28"/>
+          <w:szCs w:val="24"/>
+        </w:rPr>
+      </w:pPr>
+      <w:r>
+        <w:rPr>
+          <w:sz w:val="28"/>
+          <w:szCs w:val="24"/>
+        </w:rPr>
+      </w:r>
+    </w:p>
+    <w:p>
+      <w:pPr>
+        <w:pStyle w:val="Normal"/>
+        <w:bidi w:val="0"/>
+        <w:jc w:val="left"/>
+        <w:rPr>
+          <w:sz w:val="28"/>
+          <w:szCs w:val="24"/>
+        </w:rPr>
+      </w:pPr>
+      <w:r>
+        <w:rPr>
+          <w:sz w:val="28"/>
+          <w:szCs w:val="24"/>
+        </w:rPr>
+      </w:r>
+    </w:p>
+    <w:p>
+      <w:pPr>
+        <w:pStyle w:val="Normal"/>
+        <w:bidi w:val="0"/>
+        <w:jc w:val="left"/>
+        <w:rPr>
+          <w:sz w:val="28"/>
+          <w:szCs w:val="24"/>
+        </w:rPr>
+      </w:pPr>
+      <w:r>
+        <w:rPr>
+          <w:sz w:val="28"/>
+          <w:szCs w:val="24"/>
+        </w:rPr>
+      </w:r>
+    </w:p>
+    <w:p>
+      <w:pPr>
+        <w:pStyle w:val="Normal"/>
+        <w:bidi w:val="0"/>
+        <w:jc w:val="left"/>
+        <w:rPr>
+          <w:sz w:val="28"/>
+          <w:szCs w:val="24"/>
+        </w:rPr>
+      </w:pPr>
+      <w:r>
+        <w:rPr>
+          <w:sz w:val="28"/>
+          <w:szCs w:val="24"/>
+        </w:rPr>
+      </w:r>
+    </w:p>
+    <w:p>
+      <w:pPr>
+        <w:pStyle w:val="Normal"/>
+        <w:bidi w:val="0"/>
+        <w:jc w:val="left"/>
+        <w:rPr>
+          <w:sz w:val="28"/>
+          <w:szCs w:val="24"/>
+        </w:rPr>
+      </w:pPr>
+      <w:r>
+        <w:rPr>
+          <w:sz w:val="28"/>
+          <w:szCs w:val="24"/>
+        </w:rPr>
+      </w:r>
+    </w:p>
+    <w:p>
+      <w:pPr>
+        <w:pStyle w:val="Normal"/>
+        <w:bidi w:val="0"/>
+        <w:jc w:val="left"/>
+        <w:rPr>
+          <w:sz w:val="28"/>
+          <w:szCs w:val="24"/>
+        </w:rPr>
+      </w:pPr>
+      <w:r>
+        <w:rPr>
+          <w:sz w:val="28"/>
+          <w:szCs w:val="24"/>
+        </w:rPr>
+      </w:r>
+    </w:p>
+    <w:p>
+      <w:pPr>
+        <w:pStyle w:val="Normal"/>
+        <w:bidi w:val="0"/>
+        <w:jc w:val="left"/>
+        <w:rPr>
+          <w:sz w:val="28"/>
+          <w:szCs w:val="24"/>
+        </w:rPr>
+      </w:pPr>
+      <w:r>
+        <w:rPr>
+          <w:sz w:val="28"/>
+          <w:szCs w:val="24"/>
+        </w:rPr>
+      </w:r>
+    </w:p>
+    <w:p>
+      <w:pPr>
+        <w:pStyle w:val="Normal"/>
+        <w:bidi w:val="0"/>
+        <w:jc w:val="left"/>
+        <w:rPr>
+          <w:sz w:val="28"/>
+          <w:szCs w:val="24"/>
+        </w:rPr>
+      </w:pPr>
+      <w:r>
+        <w:rPr>
+          <w:sz w:val="28"/>
+          <w:szCs w:val="24"/>
+        </w:rPr>
+      </w:r>
+    </w:p>
+    <w:p>
+      <w:pPr>
+        <w:pStyle w:val="Normal"/>
+        <w:bidi w:val="0"/>
+        <w:jc w:val="left"/>
+        <w:rPr>
+          <w:sz w:val="28"/>
+          <w:szCs w:val="24"/>
+        </w:rPr>
+      </w:pPr>
+      <w:r>
+        <w:rPr>
+          <w:sz w:val="28"/>
+          <w:szCs w:val="24"/>
+        </w:rPr>
+      </w:r>
+    </w:p>
+    <w:p>
+      <w:pPr>
+        <w:pStyle w:val="Normal"/>
+        <w:bidi w:val="0"/>
+        <w:jc w:val="left"/>
+        <w:rPr>
+          <w:sz w:val="28"/>
+          <w:szCs w:val="24"/>
+        </w:rPr>
+      </w:pPr>
+      <w:r>
+        <w:rPr>
+          <w:sz w:val="28"/>
+          <w:szCs w:val="24"/>
+        </w:rPr>
+      </w:r>
+    </w:p>
+    <w:p>
+      <w:pPr>
+        <w:pStyle w:val="Normal"/>
+        <w:bidi w:val="0"/>
+        <w:jc w:val="left"/>
+        <w:rPr>
+          <w:sz w:val="28"/>
+          <w:szCs w:val="24"/>
+        </w:rPr>
+      </w:pPr>
+      <w:r>
+        <w:rPr>
+          <w:sz w:val="28"/>
+          <w:szCs w:val="24"/>
+        </w:rPr>
+      </w:r>
+    </w:p>
+    <w:p>
+      <w:pPr>
+        <w:pStyle w:val="Normal"/>
+        <w:bidi w:val="0"/>
+        <w:jc w:val="left"/>
+        <w:rPr>
+          <w:sz w:val="28"/>
+          <w:szCs w:val="24"/>
+        </w:rPr>
+      </w:pPr>
+      <w:r>
+        <w:rPr>
+          <w:sz w:val="28"/>
+          <w:szCs w:val="24"/>
+        </w:rPr>
+        <w:t>После:</w:t>
+      </w:r>
+    </w:p>
+    <w:p>
+      <w:pPr>
+        <w:pStyle w:val="Normal"/>
+        <w:bidi w:val="0"/>
+        <w:jc w:val="left"/>
+        <w:rPr>
+          <w:sz w:val="28"/>
+          <w:szCs w:val="24"/>
+        </w:rPr>
+      </w:pPr>
+      <w:r>
+        <w:rPr>
+          <w:sz w:val="28"/>
+          <w:szCs w:val="24"/>
+        </w:rPr>
+        <w:drawing>
+          <wp:anchor behindDoc="0" distT="0" distB="0" distL="0" distR="0" simplePos="0" locked="0" layoutInCell="1" allowOverlap="1" relativeHeight="10">
+            <wp:simplePos x="0" y="0"/>
+            <wp:positionH relativeFrom="column">
+              <wp:posOffset>0</wp:posOffset>
+            </wp:positionH>
+            <wp:positionV relativeFrom="paragraph">
+              <wp:posOffset>213995</wp:posOffset>
+            </wp:positionV>
+            <wp:extent cx="6332220" cy="2334260"/>
+            <wp:effectExtent l="0" t="0" r="0" b="0"/>
+            <wp:wrapSquare wrapText="largest"/>
+            <wp:docPr id="9" name="Image5" descr=""/>
+            <wp:cNvGraphicFramePr>
+              <a:graphicFrameLocks xmlns:a="http://schemas.openxmlformats.org/drawingml/2006/main" noChangeAspect="1"/>
+            </wp:cNvGraphicFramePr>
+            <a:graphic xmlns:a="http://schemas.openxmlformats.org/drawingml/2006/main">
+              <a:graphicData uri="http://schemas.openxmlformats.org/drawingml/2006/picture">
+                <pic:pic xmlns:pic="http://schemas.openxmlformats.org/drawingml/2006/picture">
+                  <pic:nvPicPr>
+                    <pic:cNvPr id="9" name="Image5" descr=""/>
+                    <pic:cNvPicPr>
+                      <a:picLocks noChangeAspect="1" noChangeArrowheads="1"/>
+                    </pic:cNvPicPr>
+                  </pic:nvPicPr>
+                  <pic:blipFill>
+                    <a:blip r:embed="rId10"/>
+                    <a:stretch>
+                      <a:fillRect/>
+                    </a:stretch>
+                  </pic:blipFill>
+                  <pic:spPr bwMode="auto">
+                    <a:xfrm>
+                      <a:off x="0" y="0"/>
+                      <a:ext cx="6332220" cy="2334260"/>
+                    </a:xfrm>
+                    <a:prstGeom prst="rect">
+                      <a:avLst/>
+                    </a:prstGeom>
+                  </pic:spPr>
+                </pic:pic>
+              </a:graphicData>
+            </a:graphic>
+          </wp:anchor>
+        </w:drawing>
+      </w:r>
+    </w:p>
+    <w:p>
+      <w:pPr>
+        <w:pStyle w:val="Normal"/>
+        <w:bidi w:val="0"/>
+        <w:jc w:val="left"/>
+        <w:rPr>
+          <w:sz w:val="28"/>
+          <w:szCs w:val="24"/>
+        </w:rPr>
+      </w:pPr>
+      <w:r>
+        <w:rPr>
+          <w:sz w:val="28"/>
+          <w:szCs w:val="24"/>
+        </w:rPr>
+      </w:r>
+    </w:p>
+    <w:p>
+      <w:pPr>
+        <w:pStyle w:val="Normal"/>
+        <w:bidi w:val="0"/>
+        <w:jc w:val="left"/>
+        <w:rPr>
+          <w:sz w:val="28"/>
+          <w:szCs w:val="24"/>
+        </w:rPr>
+      </w:pPr>
+      <w:r>
+        <w:rPr>
+          <w:sz w:val="28"/>
+          <w:szCs w:val="24"/>
+        </w:rPr>
+        <w:t>(телесный – цвет результата)</w:t>
       </w:r>
     </w:p>
     <w:sectPr>

</xml_diff>